<commit_message>
Se creo el endpoint para la resta
Endpoint: /resta
Puerto: 3000
Resta de dos valores enteros
</commit_message>
<xml_diff>
--- a/Docs/HT1_201314059.docx
+++ b/Docs/HT1_201314059.docx
@@ -108,6 +108,111 @@
                     <a:xfrm>
                       <a:off x="0" y="0"/>
                       <a:ext cx="5612130" cy="3681730"/>
+                    </a:xfrm>
+                    <a:prstGeom prst="rect">
+                      <a:avLst/>
+                    </a:prstGeom>
+                  </pic:spPr>
+                </pic:pic>
+              </a:graphicData>
+            </a:graphic>
+          </wp:inline>
+        </w:drawing>
+      </w:r>
+    </w:p>
+    <w:p>
+      <w:pPr>
+        <w:jc w:val="center"/>
+        <w:rPr>
+          <w:lang w:val="es-GT"/>
+        </w:rPr>
+      </w:pPr>
+    </w:p>
+    <w:p>
+      <w:pPr>
+        <w:jc w:val="center"/>
+        <w:rPr>
+          <w:lang w:val="es-GT"/>
+        </w:rPr>
+      </w:pPr>
+      <w:r>
+        <w:rPr>
+          <w:noProof/>
+        </w:rPr>
+        <w:lastRenderedPageBreak/>
+        <w:drawing>
+          <wp:inline distT="0" distB="0" distL="0" distR="0" wp14:anchorId="3E2BE671" wp14:editId="7D96F4ED">
+            <wp:extent cx="5612130" cy="3675380"/>
+            <wp:effectExtent l="0" t="0" r="7620" b="1270"/>
+            <wp:docPr id="3" name="Imagen 3" descr="Interfaz de usuario gráfica, Texto, Aplicación, Correo electrónico&#10;&#10;Descripción generada automáticamente"/>
+            <wp:cNvGraphicFramePr>
+              <a:graphicFrameLocks xmlns:a="http://schemas.openxmlformats.org/drawingml/2006/main" noChangeAspect="1"/>
+            </wp:cNvGraphicFramePr>
+            <a:graphic xmlns:a="http://schemas.openxmlformats.org/drawingml/2006/main">
+              <a:graphicData uri="http://schemas.openxmlformats.org/drawingml/2006/picture">
+                <pic:pic xmlns:pic="http://schemas.openxmlformats.org/drawingml/2006/picture">
+                  <pic:nvPicPr>
+                    <pic:cNvPr id="3" name="Imagen 3" descr="Interfaz de usuario gráfica, Texto, Aplicación, Correo electrónico&#10;&#10;Descripción generada automáticamente"/>
+                    <pic:cNvPicPr/>
+                  </pic:nvPicPr>
+                  <pic:blipFill>
+                    <a:blip r:embed="rId5"/>
+                    <a:stretch>
+                      <a:fillRect/>
+                    </a:stretch>
+                  </pic:blipFill>
+                  <pic:spPr>
+                    <a:xfrm>
+                      <a:off x="0" y="0"/>
+                      <a:ext cx="5612130" cy="3675380"/>
+                    </a:xfrm>
+                    <a:prstGeom prst="rect">
+                      <a:avLst/>
+                    </a:prstGeom>
+                  </pic:spPr>
+                </pic:pic>
+              </a:graphicData>
+            </a:graphic>
+          </wp:inline>
+        </w:drawing>
+      </w:r>
+    </w:p>
+    <w:p>
+      <w:pPr>
+        <w:jc w:val="center"/>
+        <w:rPr>
+          <w:lang w:val="es-GT"/>
+        </w:rPr>
+      </w:pPr>
+      <w:r>
+        <w:rPr>
+          <w:noProof/>
+        </w:rPr>
+        <w:drawing>
+          <wp:inline distT="0" distB="0" distL="0" distR="0" wp14:anchorId="1A1CCFAA" wp14:editId="1A5E0CFF">
+            <wp:extent cx="5612130" cy="3676650"/>
+            <wp:effectExtent l="0" t="0" r="7620" b="0"/>
+            <wp:docPr id="2" name="Imagen 2" descr="Interfaz de usuario gráfica, Texto, Aplicación, Correo electrónico&#10;&#10;Descripción generada automáticamente"/>
+            <wp:cNvGraphicFramePr>
+              <a:graphicFrameLocks xmlns:a="http://schemas.openxmlformats.org/drawingml/2006/main" noChangeAspect="1"/>
+            </wp:cNvGraphicFramePr>
+            <a:graphic xmlns:a="http://schemas.openxmlformats.org/drawingml/2006/main">
+              <a:graphicData uri="http://schemas.openxmlformats.org/drawingml/2006/picture">
+                <pic:pic xmlns:pic="http://schemas.openxmlformats.org/drawingml/2006/picture">
+                  <pic:nvPicPr>
+                    <pic:cNvPr id="2" name="Imagen 2" descr="Interfaz de usuario gráfica, Texto, Aplicación, Correo electrónico&#10;&#10;Descripción generada automáticamente"/>
+                    <pic:cNvPicPr/>
+                  </pic:nvPicPr>
+                  <pic:blipFill>
+                    <a:blip r:embed="rId6"/>
+                    <a:stretch>
+                      <a:fillRect/>
+                    </a:stretch>
+                  </pic:blipFill>
+                  <pic:spPr>
+                    <a:xfrm>
+                      <a:off x="0" y="0"/>
+                      <a:ext cx="5612130" cy="3676650"/>
                     </a:xfrm>
                     <a:prstGeom prst="rect">
                       <a:avLst/>

</xml_diff>

<commit_message>
Se creo el documento de entrega
</commit_message>
<xml_diff>
--- a/Docs/HT1_201314059.docx
+++ b/Docs/HT1_201314059.docx
@@ -131,9 +131,6 @@
     <w:p>
       <w:pPr>
         <w:jc w:val="center"/>
-        <w:rPr>
-          <w:lang w:val="es-GT"/>
-        </w:rPr>
       </w:pPr>
       <w:r>
         <w:rPr>
@@ -232,6 +229,63 @@
           <w:lang w:val="es-GT"/>
         </w:rPr>
       </w:pPr>
+    </w:p>
+    <w:p>
+      <w:pPr>
+        <w:jc w:val="center"/>
+        <w:rPr>
+          <w:lang w:val="es-GT"/>
+        </w:rPr>
+      </w:pPr>
+    </w:p>
+    <w:p>
+      <w:pPr>
+        <w:jc w:val="center"/>
+        <w:rPr>
+          <w:lang w:val="es-GT"/>
+        </w:rPr>
+      </w:pPr>
+      <w:r>
+        <w:rPr>
+          <w:noProof/>
+        </w:rPr>
+        <w:lastRenderedPageBreak/>
+        <w:drawing>
+          <wp:inline distT="0" distB="0" distL="0" distR="0" wp14:anchorId="45EA2E89" wp14:editId="2AA52852">
+            <wp:extent cx="5612130" cy="4455795"/>
+            <wp:effectExtent l="0" t="0" r="7620" b="1905"/>
+            <wp:docPr id="4" name="Imagen 4" descr="Interfaz de usuario gráfica, Texto&#10;&#10;Descripción generada automáticamente"/>
+            <wp:cNvGraphicFramePr>
+              <a:graphicFrameLocks xmlns:a="http://schemas.openxmlformats.org/drawingml/2006/main" noChangeAspect="1"/>
+            </wp:cNvGraphicFramePr>
+            <a:graphic xmlns:a="http://schemas.openxmlformats.org/drawingml/2006/main">
+              <a:graphicData uri="http://schemas.openxmlformats.org/drawingml/2006/picture">
+                <pic:pic xmlns:pic="http://schemas.openxmlformats.org/drawingml/2006/picture">
+                  <pic:nvPicPr>
+                    <pic:cNvPr id="4" name="Imagen 4" descr="Interfaz de usuario gráfica, Texto&#10;&#10;Descripción generada automáticamente"/>
+                    <pic:cNvPicPr/>
+                  </pic:nvPicPr>
+                  <pic:blipFill>
+                    <a:blip r:embed="rId7"/>
+                    <a:stretch>
+                      <a:fillRect/>
+                    </a:stretch>
+                  </pic:blipFill>
+                  <pic:spPr>
+                    <a:xfrm>
+                      <a:off x="0" y="0"/>
+                      <a:ext cx="5612130" cy="4455795"/>
+                    </a:xfrm>
+                    <a:prstGeom prst="rect">
+                      <a:avLst/>
+                    </a:prstGeom>
+                  </pic:spPr>
+                </pic:pic>
+              </a:graphicData>
+            </a:graphic>
+          </wp:inline>
+        </w:drawing>
+      </w:r>
     </w:p>
     <w:sectPr>
       <w:pgSz w:w="12240" w:h="15840"/>

</xml_diff>